<commit_message>
Add lots of stuff
</commit_message>
<xml_diff>
--- a/OOP/Lab4/4. Паттерн Наблюдатель.docx
+++ b/OOP/Lab4/4. Паттерн Наблюдатель.docx
@@ -4611,7 +4611,6 @@
           <w:sz w:val="19"/>
           <w:szCs w:val="19"/>
           <w:highlight w:val="white"/>
-          <w:lang w:val="en-US"/>
         </w:rPr>
       </w:pPr>
       <w:r>
@@ -4632,7 +4631,6 @@
           <w:sz w:val="19"/>
           <w:szCs w:val="19"/>
           <w:highlight w:val="white"/>
-          <w:lang w:val="en-US"/>
         </w:rPr>
         <w:t>{</w:t>
       </w:r>
@@ -4656,7 +4654,6 @@
           <w:sz w:val="19"/>
           <w:szCs w:val="19"/>
           <w:highlight w:val="white"/>
-          <w:lang w:val="en-US"/>
         </w:rPr>
         <w:t xml:space="preserve">            </w:t>
       </w:r>
@@ -5078,6 +5075,7 @@
           <w:sz w:val="19"/>
           <w:szCs w:val="19"/>
           <w:highlight w:val="white"/>
+          <w:lang w:val="en-US"/>
         </w:rPr>
       </w:pPr>
       <w:r>
@@ -5098,6 +5096,7 @@
           <w:sz w:val="19"/>
           <w:szCs w:val="19"/>
           <w:highlight w:val="white"/>
+          <w:lang w:val="en-US"/>
         </w:rPr>
         <w:t>();</w:t>
       </w:r>
@@ -5112,15 +5111,17 @@
           <w:sz w:val="19"/>
           <w:szCs w:val="19"/>
           <w:highlight w:val="white"/>
-        </w:rPr>
-      </w:pPr>
-      <w:r>
-        <w:rPr>
-          <w:rFonts w:ascii="Consolas" w:hAnsi="Consolas" w:cs="Consolas"/>
-          <w:color w:val="000000"/>
-          <w:sz w:val="19"/>
-          <w:szCs w:val="19"/>
-          <w:highlight w:val="white"/>
+          <w:lang w:val="en-US"/>
+        </w:rPr>
+      </w:pPr>
+      <w:r>
+        <w:rPr>
+          <w:rFonts w:ascii="Consolas" w:hAnsi="Consolas" w:cs="Consolas"/>
+          <w:color w:val="000000"/>
+          <w:sz w:val="19"/>
+          <w:szCs w:val="19"/>
+          <w:highlight w:val="white"/>
+          <w:lang w:val="en-US"/>
         </w:rPr>
         <w:t xml:space="preserve">            </w:t>
       </w:r>
@@ -5142,6 +5143,7 @@
           <w:sz w:val="19"/>
           <w:szCs w:val="19"/>
           <w:highlight w:val="white"/>
+          <w:lang w:val="en-US"/>
         </w:rPr>
         <w:t>.</w:t>
       </w:r>
@@ -5163,6 +5165,7 @@
           <w:sz w:val="19"/>
           <w:szCs w:val="19"/>
           <w:highlight w:val="white"/>
+          <w:lang w:val="en-US"/>
         </w:rPr>
         <w:t>(500);</w:t>
       </w:r>
@@ -5186,6 +5189,7 @@
           <w:sz w:val="19"/>
           <w:szCs w:val="19"/>
           <w:highlight w:val="white"/>
+          <w:lang w:val="en-US"/>
         </w:rPr>
         <w:t xml:space="preserve">        </w:t>
       </w:r>
@@ -7512,8 +7516,6 @@
         </w:rPr>
         <w:t xml:space="preserve">б) у </w:t>
       </w:r>
-      <w:bookmarkStart w:id="0" w:name="_GoBack"/>
-      <w:bookmarkEnd w:id="0"/>
       <w:r>
         <w:rPr>
           <w:sz w:val="24"/>
@@ -7883,7 +7885,23 @@
           <w:szCs w:val="24"/>
           <w:lang w:val="en-US"/>
         </w:rPr>
-        <w:t>texBox</w:t>
+        <w:t>tex</w:t>
+      </w:r>
+      <w:r>
+        <w:rPr>
+          <w:sz w:val="24"/>
+          <w:szCs w:val="24"/>
+          <w:lang w:val="en-US"/>
+        </w:rPr>
+        <w:t>t</w:t>
+      </w:r>
+      <w:r>
+        <w:rPr>
+          <w:sz w:val="24"/>
+          <w:szCs w:val="24"/>
+          <w:lang w:val="en-US"/>
+        </w:rPr>
+        <w:t>Box</w:t>
       </w:r>
       <w:r>
         <w:rPr>
@@ -8199,7 +8217,24 @@
           <w:sz w:val="24"/>
           <w:szCs w:val="24"/>
         </w:rPr>
-        <w:t>texBox</w:t>
+        <w:t>tex</w:t>
+      </w:r>
+      <w:r>
+        <w:rPr>
+          <w:sz w:val="24"/>
+          <w:szCs w:val="24"/>
+          <w:lang w:val="en-US"/>
+        </w:rPr>
+        <w:t>t</w:t>
+      </w:r>
+      <w:bookmarkStart w:id="0" w:name="_GoBack"/>
+      <w:bookmarkEnd w:id="0"/>
+      <w:r>
+        <w:rPr>
+          <w:sz w:val="24"/>
+          <w:szCs w:val="24"/>
+        </w:rPr>
+        <w:t>Box</w:t>
       </w:r>
       <w:r>
         <w:rPr>
@@ -10809,7 +10844,7 @@
 </file>
 
 <file path=customXml/itemProps1.xml><?xml version="1.0" encoding="utf-8"?>
-<ds:datastoreItem xmlns:ds="http://schemas.openxmlformats.org/officeDocument/2006/customXml" ds:itemID="{06BE2A10-A9C6-4F03-98EE-3F15F68A2F33}">
+<ds:datastoreItem xmlns:ds="http://schemas.openxmlformats.org/officeDocument/2006/customXml" ds:itemID="{42F0C458-3CDB-4EC0-AE13-90AE1A79063D}">
   <ds:schemaRefs>
     <ds:schemaRef ds:uri="http://schemas.openxmlformats.org/officeDocument/2006/bibliography"/>
   </ds:schemaRefs>

</xml_diff>